<commit_message>
Avance PP04 y diagramas de Gantt
</commit_message>
<xml_diff>
--- a/Documentación/Bitácoras/Bitácora - Jose Arnoldo.docx
+++ b/Documentación/Bitácoras/Bitácora - Jose Arnoldo.docx
@@ -2570,16 +2570,8 @@
               <w:rPr>
                 <w:lang w:val="es-CR"/>
               </w:rPr>
-              <w:t xml:space="preserve">Documento MU02: </w:t>
-            </w:r>
-            <w:r>
-              <w:rPr>
-                <w:lang w:val="es-CR"/>
-              </w:rPr>
-              <w:t>Definición de los procedimientos para Anular y Modificar la solicitud desde la aplicación Android.</w:t>
-            </w:r>
-            <w:bookmarkStart w:id="0" w:name="_GoBack"/>
-            <w:bookmarkEnd w:id="0"/>
+              <w:t>Documento MU02: Definición de los procedimientos para Anular y Modificar la solicitud desde la aplicación Android.</w:t>
+            </w:r>
           </w:p>
         </w:tc>
       </w:tr>
@@ -2702,23 +2694,82 @@
           </w:tcPr>
           <w:p>
             <w:pPr>
-              <w:rPr>
-                <w:lang w:val="es-CR"/>
-              </w:rPr>
-            </w:pPr>
-          </w:p>
-        </w:tc>
-        <w:tc>
-          <w:tcPr>
-            <w:tcW w:w="4675" w:type="dxa"/>
-          </w:tcPr>
-          <w:p>
-            <w:pPr>
+              <w:jc w:val="center"/>
+              <w:rPr>
+                <w:lang w:val="es-CR"/>
+              </w:rPr>
+            </w:pPr>
+            <w:r>
+              <w:rPr>
+                <w:lang w:val="es-CR"/>
+              </w:rPr>
+              <w:t>1/14/2014</w:t>
+            </w:r>
+          </w:p>
+        </w:tc>
+        <w:tc>
+          <w:tcPr>
+            <w:tcW w:w="4675" w:type="dxa"/>
+          </w:tcPr>
+          <w:p>
+            <w:pPr>
+              <w:pStyle w:val="ListParagraph"/>
+              <w:numPr>
+                <w:ilvl w:val="0"/>
+                <w:numId w:val="9"/>
+              </w:numPr>
               <w:cnfStyle w:val="000000100000" w:firstRow="0" w:lastRow="0" w:firstColumn="0" w:lastColumn="0" w:oddVBand="0" w:evenVBand="0" w:oddHBand="1" w:evenHBand="0" w:firstRowFirstColumn="0" w:firstRowLastColumn="0" w:lastRowFirstColumn="0" w:lastRowLastColumn="0"/>
               <w:rPr>
                 <w:lang w:val="es-CR"/>
               </w:rPr>
             </w:pPr>
+            <w:r>
+              <w:rPr>
+                <w:lang w:val="es-CR"/>
+              </w:rPr>
+              <w:t>PP04: Medidas de Gestión de Riesgos.</w:t>
+            </w:r>
+            <w:bookmarkStart w:id="0" w:name="_GoBack"/>
+            <w:bookmarkEnd w:id="0"/>
+          </w:p>
+          <w:p>
+            <w:pPr>
+              <w:pStyle w:val="ListParagraph"/>
+              <w:numPr>
+                <w:ilvl w:val="0"/>
+                <w:numId w:val="9"/>
+              </w:numPr>
+              <w:cnfStyle w:val="000000100000" w:firstRow="0" w:lastRow="0" w:firstColumn="0" w:lastColumn="0" w:oddVBand="0" w:evenVBand="0" w:oddHBand="1" w:evenHBand="0" w:firstRowFirstColumn="0" w:firstRowLastColumn="0" w:lastRowFirstColumn="0" w:lastRowLastColumn="0"/>
+              <w:rPr>
+                <w:lang w:val="es-CR"/>
+              </w:rPr>
+            </w:pPr>
+            <w:r>
+              <w:rPr>
+                <w:lang w:val="es-CR"/>
+              </w:rPr>
+              <w:lastRenderedPageBreak/>
+              <w:t>PP04: Características que se probarán.</w:t>
+            </w:r>
+          </w:p>
+          <w:p>
+            <w:pPr>
+              <w:pStyle w:val="ListParagraph"/>
+              <w:numPr>
+                <w:ilvl w:val="0"/>
+                <w:numId w:val="9"/>
+              </w:numPr>
+              <w:cnfStyle w:val="000000100000" w:firstRow="0" w:lastRow="0" w:firstColumn="0" w:lastColumn="0" w:oddVBand="0" w:evenVBand="0" w:oddHBand="1" w:evenHBand="0" w:firstRowFirstColumn="0" w:firstRowLastColumn="0" w:lastRowFirstColumn="0" w:lastRowLastColumn="0"/>
+              <w:rPr>
+                <w:lang w:val="es-CR"/>
+              </w:rPr>
+            </w:pPr>
+            <w:r>
+              <w:rPr>
+                <w:lang w:val="es-CR"/>
+              </w:rPr>
+              <w:t>PP04: Características que no se probarán.</w:t>
+            </w:r>
           </w:p>
         </w:tc>
       </w:tr>
@@ -2730,6 +2781,7 @@
           </w:tcPr>
           <w:p>
             <w:pPr>
+              <w:jc w:val="center"/>
               <w:rPr>
                 <w:lang w:val="es-CR"/>
               </w:rPr>
@@ -2761,6 +2813,7 @@
           </w:tcPr>
           <w:p>
             <w:pPr>
+              <w:jc w:val="center"/>
               <w:rPr>
                 <w:lang w:val="es-CR"/>
               </w:rPr>
@@ -2789,6 +2842,7 @@
           </w:tcPr>
           <w:p>
             <w:pPr>
+              <w:jc w:val="center"/>
               <w:rPr>
                 <w:lang w:val="es-CR"/>
               </w:rPr>
@@ -3888,6 +3942,119 @@
     </w:lvl>
   </w:abstractNum>
   <w:abstractNum w:abstractNumId="7">
+    <w:nsid w:val="667D1AB6"/>
+    <w:multiLevelType w:val="hybridMultilevel"/>
+    <w:tmpl w:val="E870C3AA"/>
+    <w:lvl w:ilvl="0" w:tplc="140A000D">
+      <w:start w:val="1"/>
+      <w:numFmt w:val="bullet"/>
+      <w:lvlText w:val=""/>
+      <w:lvlJc w:val="left"/>
+      <w:pPr>
+        <w:ind w:left="720" w:hanging="360"/>
+      </w:pPr>
+      <w:rPr>
+        <w:rFonts w:ascii="Wingdings" w:hAnsi="Wingdings" w:hint="default"/>
+      </w:rPr>
+    </w:lvl>
+    <w:lvl w:ilvl="1" w:tplc="140A0003" w:tentative="1">
+      <w:start w:val="1"/>
+      <w:numFmt w:val="bullet"/>
+      <w:lvlText w:val="o"/>
+      <w:lvlJc w:val="left"/>
+      <w:pPr>
+        <w:ind w:left="1440" w:hanging="360"/>
+      </w:pPr>
+      <w:rPr>
+        <w:rFonts w:ascii="Courier New" w:hAnsi="Courier New" w:cs="Courier New" w:hint="default"/>
+      </w:rPr>
+    </w:lvl>
+    <w:lvl w:ilvl="2" w:tplc="140A0005" w:tentative="1">
+      <w:start w:val="1"/>
+      <w:numFmt w:val="bullet"/>
+      <w:lvlText w:val=""/>
+      <w:lvlJc w:val="left"/>
+      <w:pPr>
+        <w:ind w:left="2160" w:hanging="360"/>
+      </w:pPr>
+      <w:rPr>
+        <w:rFonts w:ascii="Wingdings" w:hAnsi="Wingdings" w:hint="default"/>
+      </w:rPr>
+    </w:lvl>
+    <w:lvl w:ilvl="3" w:tplc="140A0001" w:tentative="1">
+      <w:start w:val="1"/>
+      <w:numFmt w:val="bullet"/>
+      <w:lvlText w:val=""/>
+      <w:lvlJc w:val="left"/>
+      <w:pPr>
+        <w:ind w:left="2880" w:hanging="360"/>
+      </w:pPr>
+      <w:rPr>
+        <w:rFonts w:ascii="Symbol" w:hAnsi="Symbol" w:hint="default"/>
+      </w:rPr>
+    </w:lvl>
+    <w:lvl w:ilvl="4" w:tplc="140A0003" w:tentative="1">
+      <w:start w:val="1"/>
+      <w:numFmt w:val="bullet"/>
+      <w:lvlText w:val="o"/>
+      <w:lvlJc w:val="left"/>
+      <w:pPr>
+        <w:ind w:left="3600" w:hanging="360"/>
+      </w:pPr>
+      <w:rPr>
+        <w:rFonts w:ascii="Courier New" w:hAnsi="Courier New" w:cs="Courier New" w:hint="default"/>
+      </w:rPr>
+    </w:lvl>
+    <w:lvl w:ilvl="5" w:tplc="140A0005" w:tentative="1">
+      <w:start w:val="1"/>
+      <w:numFmt w:val="bullet"/>
+      <w:lvlText w:val=""/>
+      <w:lvlJc w:val="left"/>
+      <w:pPr>
+        <w:ind w:left="4320" w:hanging="360"/>
+      </w:pPr>
+      <w:rPr>
+        <w:rFonts w:ascii="Wingdings" w:hAnsi="Wingdings" w:hint="default"/>
+      </w:rPr>
+    </w:lvl>
+    <w:lvl w:ilvl="6" w:tplc="140A0001" w:tentative="1">
+      <w:start w:val="1"/>
+      <w:numFmt w:val="bullet"/>
+      <w:lvlText w:val=""/>
+      <w:lvlJc w:val="left"/>
+      <w:pPr>
+        <w:ind w:left="5040" w:hanging="360"/>
+      </w:pPr>
+      <w:rPr>
+        <w:rFonts w:ascii="Symbol" w:hAnsi="Symbol" w:hint="default"/>
+      </w:rPr>
+    </w:lvl>
+    <w:lvl w:ilvl="7" w:tplc="140A0003" w:tentative="1">
+      <w:start w:val="1"/>
+      <w:numFmt w:val="bullet"/>
+      <w:lvlText w:val="o"/>
+      <w:lvlJc w:val="left"/>
+      <w:pPr>
+        <w:ind w:left="5760" w:hanging="360"/>
+      </w:pPr>
+      <w:rPr>
+        <w:rFonts w:ascii="Courier New" w:hAnsi="Courier New" w:cs="Courier New" w:hint="default"/>
+      </w:rPr>
+    </w:lvl>
+    <w:lvl w:ilvl="8" w:tplc="140A0005" w:tentative="1">
+      <w:start w:val="1"/>
+      <w:numFmt w:val="bullet"/>
+      <w:lvlText w:val=""/>
+      <w:lvlJc w:val="left"/>
+      <w:pPr>
+        <w:ind w:left="6480" w:hanging="360"/>
+      </w:pPr>
+      <w:rPr>
+        <w:rFonts w:ascii="Wingdings" w:hAnsi="Wingdings" w:hint="default"/>
+      </w:rPr>
+    </w:lvl>
+  </w:abstractNum>
+  <w:abstractNum w:abstractNumId="8">
     <w:nsid w:val="7EC512E8"/>
     <w:multiLevelType w:val="hybridMultilevel"/>
     <w:tmpl w:val="0718915E"/>
@@ -4019,10 +4186,13 @@
     <w:abstractNumId w:val="6"/>
   </w:num>
   <w:num w:numId="7">
-    <w:abstractNumId w:val="7"/>
+    <w:abstractNumId w:val="8"/>
   </w:num>
   <w:num w:numId="8">
     <w:abstractNumId w:val="3"/>
+  </w:num>
+  <w:num w:numId="9">
+    <w:abstractNumId w:val="7"/>
   </w:num>
 </w:numbering>
 </file>

</xml_diff>

<commit_message>
Andres y su problema con las fechas
</commit_message>
<xml_diff>
--- a/Documentación/Bitácoras/Bitácora - Jose Arnoldo.docx
+++ b/Documentación/Bitácoras/Bitácora - Jose Arnoldo.docx
@@ -258,21 +258,7 @@
               <w:rPr>
                 <w:lang w:val="es-CR"/>
               </w:rPr>
-              <w:t xml:space="preserve">Investigación sobre la licencia del software de diagramación Visual </w:t>
-            </w:r>
-            <w:proofErr w:type="spellStart"/>
-            <w:r>
-              <w:rPr>
-                <w:lang w:val="es-CR"/>
-              </w:rPr>
-              <w:t>Paradigm</w:t>
-            </w:r>
-            <w:proofErr w:type="spellEnd"/>
-            <w:r>
-              <w:rPr>
-                <w:lang w:val="es-CR"/>
-              </w:rPr>
-              <w:t>.</w:t>
+              <w:t>Investigación sobre la licencia del software de diagramación Visual Paradigm.</w:t>
             </w:r>
           </w:p>
           <w:p>
@@ -310,21 +296,7 @@
               <w:rPr>
                 <w:lang w:val="es-CR"/>
               </w:rPr>
-              <w:t xml:space="preserve">Creación del proyecto en </w:t>
-            </w:r>
-            <w:proofErr w:type="spellStart"/>
-            <w:r>
-              <w:rPr>
-                <w:lang w:val="es-CR"/>
-              </w:rPr>
-              <w:t>Github</w:t>
-            </w:r>
-            <w:proofErr w:type="spellEnd"/>
-            <w:r>
-              <w:rPr>
-                <w:lang w:val="es-CR"/>
-              </w:rPr>
-              <w:t>.</w:t>
+              <w:t>Creación del proyecto en Github.</w:t>
             </w:r>
           </w:p>
           <w:p>
@@ -570,21 +542,7 @@
               <w:rPr>
                 <w:lang w:val="es-CR"/>
               </w:rPr>
-              <w:t xml:space="preserve">Cambio de algunas fechas de entrega en la página de </w:t>
-            </w:r>
-            <w:proofErr w:type="spellStart"/>
-            <w:r>
-              <w:rPr>
-                <w:lang w:val="es-CR"/>
-              </w:rPr>
-              <w:t>Asana</w:t>
-            </w:r>
-            <w:proofErr w:type="spellEnd"/>
-            <w:r>
-              <w:rPr>
-                <w:lang w:val="es-CR"/>
-              </w:rPr>
-              <w:t xml:space="preserve"> del proyecto.</w:t>
+              <w:t>Cambio de algunas fechas de entrega en la página de Asana del proyecto.</w:t>
             </w:r>
           </w:p>
         </w:tc>
@@ -836,27 +794,13 @@
               <w:rPr>
                 <w:lang w:val="es-CR"/>
               </w:rPr>
-              <w:t xml:space="preserve">Documento de ERS: </w:t>
-            </w:r>
-            <w:proofErr w:type="spellStart"/>
-            <w:r>
-              <w:rPr>
-                <w:lang w:val="es-CR"/>
-              </w:rPr>
-              <w:t>Stakeh</w:t>
-            </w:r>
-            <w:r>
-              <w:rPr>
-                <w:lang w:val="es-CR"/>
-              </w:rPr>
-              <w:t>olders</w:t>
-            </w:r>
-            <w:proofErr w:type="spellEnd"/>
-            <w:r>
-              <w:rPr>
-                <w:lang w:val="es-CR"/>
-              </w:rPr>
-              <w:t xml:space="preserve"> y sus Necesidades, tomado del documento de Visión.</w:t>
+              <w:t>Documento de ERS: Stakeh</w:t>
+            </w:r>
+            <w:r>
+              <w:rPr>
+                <w:lang w:val="es-CR"/>
+              </w:rPr>
+              <w:t>olders y sus Necesidades, tomado del documento de Visión.</w:t>
             </w:r>
           </w:p>
           <w:p>
@@ -1531,35 +1475,7 @@
               <w:rPr>
                 <w:lang w:val="es-CR"/>
               </w:rPr>
-              <w:t xml:space="preserve">Creación del </w:t>
-            </w:r>
-            <w:proofErr w:type="spellStart"/>
-            <w:r>
-              <w:rPr>
-                <w:lang w:val="es-CR"/>
-              </w:rPr>
-              <w:t>Activity</w:t>
-            </w:r>
-            <w:proofErr w:type="spellEnd"/>
-            <w:r>
-              <w:rPr>
-                <w:lang w:val="es-CR"/>
-              </w:rPr>
-              <w:t xml:space="preserve"> </w:t>
-            </w:r>
-            <w:proofErr w:type="spellStart"/>
-            <w:r>
-              <w:rPr>
-                <w:lang w:val="es-CR"/>
-              </w:rPr>
-              <w:t>Splash</w:t>
-            </w:r>
-            <w:proofErr w:type="spellEnd"/>
-            <w:r>
-              <w:rPr>
-                <w:lang w:val="es-CR"/>
-              </w:rPr>
-              <w:t xml:space="preserve"> para la aplicación.</w:t>
+              <w:t>Creación del Activity Splash para la aplicación.</w:t>
             </w:r>
           </w:p>
           <w:p>
@@ -1578,35 +1494,7 @@
               <w:rPr>
                 <w:lang w:val="es-CR"/>
               </w:rPr>
-              <w:t xml:space="preserve">Creación del </w:t>
-            </w:r>
-            <w:proofErr w:type="spellStart"/>
-            <w:r>
-              <w:rPr>
-                <w:lang w:val="es-CR"/>
-              </w:rPr>
-              <w:t>Activity</w:t>
-            </w:r>
-            <w:proofErr w:type="spellEnd"/>
-            <w:r>
-              <w:rPr>
-                <w:lang w:val="es-CR"/>
-              </w:rPr>
-              <w:t xml:space="preserve"> </w:t>
-            </w:r>
-            <w:proofErr w:type="spellStart"/>
-            <w:r>
-              <w:rPr>
-                <w:lang w:val="es-CR"/>
-              </w:rPr>
-              <w:t>Login</w:t>
-            </w:r>
-            <w:proofErr w:type="spellEnd"/>
-            <w:r>
-              <w:rPr>
-                <w:lang w:val="es-CR"/>
-              </w:rPr>
-              <w:t>.</w:t>
+              <w:t>Creación del Activity Login.</w:t>
             </w:r>
           </w:p>
         </w:tc>
@@ -1655,21 +1543,7 @@
               <w:rPr>
                 <w:lang w:val="es-CR"/>
               </w:rPr>
-              <w:t xml:space="preserve">Creación del </w:t>
-            </w:r>
-            <w:proofErr w:type="spellStart"/>
-            <w:r>
-              <w:rPr>
-                <w:lang w:val="es-CR"/>
-              </w:rPr>
-              <w:t>Activity</w:t>
-            </w:r>
-            <w:proofErr w:type="spellEnd"/>
-            <w:r>
-              <w:rPr>
-                <w:lang w:val="es-CR"/>
-              </w:rPr>
-              <w:t xml:space="preserve"> </w:t>
+              <w:t xml:space="preserve">Creación del Activity </w:t>
             </w:r>
             <w:r>
               <w:rPr>
@@ -1921,35 +1795,7 @@
               <w:rPr>
                 <w:lang w:val="es-CR"/>
               </w:rPr>
-              <w:t>Agregar campo de “</w:t>
-            </w:r>
-            <w:proofErr w:type="spellStart"/>
-            <w:r>
-              <w:rPr>
-                <w:lang w:val="es-CR"/>
-              </w:rPr>
-              <w:t>fec_creacion</w:t>
-            </w:r>
-            <w:proofErr w:type="spellEnd"/>
-            <w:r>
-              <w:rPr>
-                <w:lang w:val="es-CR"/>
-              </w:rPr>
-              <w:t xml:space="preserve">” a la tabla de </w:t>
-            </w:r>
-            <w:proofErr w:type="spellStart"/>
-            <w:r>
-              <w:rPr>
-                <w:lang w:val="es-CR"/>
-              </w:rPr>
-              <w:t>SIFSolicitud</w:t>
-            </w:r>
-            <w:proofErr w:type="spellEnd"/>
-            <w:r>
-              <w:rPr>
-                <w:lang w:val="es-CR"/>
-              </w:rPr>
-              <w:t xml:space="preserve"> de la base de datos.</w:t>
+              <w:t>Agregar campo de “fec_creacion” a la tabla de SIFSolicitud de la base de datos.</w:t>
             </w:r>
           </w:p>
           <w:p>
@@ -2665,21 +2511,7 @@
               <w:rPr>
                 <w:lang w:val="es-CR"/>
               </w:rPr>
-              <w:t xml:space="preserve">Creación del editor de </w:t>
-            </w:r>
-            <w:proofErr w:type="spellStart"/>
-            <w:r>
-              <w:rPr>
-                <w:lang w:val="es-CR"/>
-              </w:rPr>
-              <w:t>Xml</w:t>
-            </w:r>
-            <w:proofErr w:type="spellEnd"/>
-            <w:r>
-              <w:rPr>
-                <w:lang w:val="es-CR"/>
-              </w:rPr>
-              <w:t xml:space="preserve"> para las reglas de negocios.</w:t>
+              <w:t>Creación del editor de Xml para las reglas de negocios.</w:t>
             </w:r>
           </w:p>
           <w:p>
@@ -2698,35 +2530,7 @@
               <w:rPr>
                 <w:lang w:val="es-CR"/>
               </w:rPr>
-              <w:t xml:space="preserve">Creación de la clase creadora de </w:t>
-            </w:r>
-            <w:proofErr w:type="spellStart"/>
-            <w:r>
-              <w:rPr>
-                <w:lang w:val="es-CR"/>
-              </w:rPr>
-              <w:t>stored</w:t>
-            </w:r>
-            <w:proofErr w:type="spellEnd"/>
-            <w:r>
-              <w:rPr>
-                <w:lang w:val="es-CR"/>
-              </w:rPr>
-              <w:t xml:space="preserve"> </w:t>
-            </w:r>
-            <w:proofErr w:type="spellStart"/>
-            <w:r>
-              <w:rPr>
-                <w:lang w:val="es-CR"/>
-              </w:rPr>
-              <w:t>procedures</w:t>
-            </w:r>
-            <w:proofErr w:type="spellEnd"/>
-            <w:r>
-              <w:rPr>
-                <w:lang w:val="es-CR"/>
-              </w:rPr>
-              <w:t xml:space="preserve"> para Visual Studio.</w:t>
+              <w:t>Creación de la clase creadora de stored procedures para Visual Studio.</w:t>
             </w:r>
           </w:p>
         </w:tc>
@@ -2773,21 +2577,7 @@
               <w:rPr>
                 <w:lang w:val="es-CR"/>
               </w:rPr>
-              <w:t xml:space="preserve">Métodos completos del estudiante para los casos de solicitud sin acceso a servicios </w:t>
-            </w:r>
-            <w:proofErr w:type="spellStart"/>
-            <w:r>
-              <w:rPr>
-                <w:lang w:val="es-CR"/>
-              </w:rPr>
-              <w:t>wsDAR</w:t>
-            </w:r>
-            <w:proofErr w:type="spellEnd"/>
-            <w:r>
-              <w:rPr>
-                <w:lang w:val="es-CR"/>
-              </w:rPr>
-              <w:t>.</w:t>
+              <w:t>Métodos completos del estudiante para los casos de solicitud sin acceso a servicios wsDAR.</w:t>
             </w:r>
           </w:p>
         </w:tc>
@@ -3021,21 +2811,7 @@
               <w:rPr>
                 <w:lang w:val="es-CR"/>
               </w:rPr>
-              <w:t xml:space="preserve">Editor para el archivo de reglas con formato </w:t>
-            </w:r>
-            <w:proofErr w:type="spellStart"/>
-            <w:r>
-              <w:rPr>
-                <w:lang w:val="es-CR"/>
-              </w:rPr>
-              <w:t>xml</w:t>
-            </w:r>
-            <w:proofErr w:type="spellEnd"/>
-            <w:r>
-              <w:rPr>
-                <w:lang w:val="es-CR"/>
-              </w:rPr>
-              <w:t>.</w:t>
+              <w:t>Editor para el archivo de reglas con formato xml.</w:t>
             </w:r>
           </w:p>
         </w:tc>
@@ -3077,19 +2853,11 @@
                 <w:lang w:val="es-CR"/>
               </w:rPr>
             </w:pPr>
-            <w:proofErr w:type="spellStart"/>
-            <w:r>
-              <w:rPr>
-                <w:lang w:val="es-CR"/>
-              </w:rPr>
-              <w:t>Handler</w:t>
-            </w:r>
-            <w:proofErr w:type="spellEnd"/>
-            <w:r>
-              <w:rPr>
-                <w:lang w:val="es-CR"/>
-              </w:rPr>
-              <w:t xml:space="preserve"> para la creación de procedimientos almacenados.</w:t>
+            <w:r>
+              <w:rPr>
+                <w:lang w:val="es-CR"/>
+              </w:rPr>
+              <w:t>Handler para la creación de procedimientos almacenados.</w:t>
             </w:r>
           </w:p>
           <w:p>
@@ -3133,13 +2901,7 @@
               <w:rPr>
                 <w:lang w:val="es-CR"/>
               </w:rPr>
-              <w:t>1/16</w:t>
-            </w:r>
-            <w:r>
-              <w:rPr>
-                <w:lang w:val="es-CR"/>
-              </w:rPr>
-              <w:t>/2014</w:t>
+              <w:t>1/16/2014</w:t>
             </w:r>
           </w:p>
         </w:tc>
@@ -3242,13 +3004,7 @@
               <w:rPr>
                 <w:lang w:val="es-CR"/>
               </w:rPr>
-              <w:t>1/17</w:t>
-            </w:r>
-            <w:r>
-              <w:rPr>
-                <w:lang w:val="es-CR"/>
-              </w:rPr>
-              <w:t>/2014</w:t>
+              <w:t>1/17/2014</w:t>
             </w:r>
           </w:p>
         </w:tc>
@@ -3272,21 +3028,7 @@
               <w:rPr>
                 <w:lang w:val="es-CR"/>
               </w:rPr>
-              <w:t xml:space="preserve">Error en </w:t>
-            </w:r>
-            <w:proofErr w:type="spellStart"/>
-            <w:r>
-              <w:rPr>
-                <w:lang w:val="es-CR"/>
-              </w:rPr>
-              <w:t>XmlEditor</w:t>
-            </w:r>
-            <w:proofErr w:type="spellEnd"/>
-            <w:r>
-              <w:rPr>
-                <w:lang w:val="es-CR"/>
-              </w:rPr>
-              <w:t xml:space="preserve"> resuelto.</w:t>
+              <w:t>Error en XmlEditor resuelto.</w:t>
             </w:r>
           </w:p>
           <w:p>
@@ -3387,13 +3129,7 @@
               <w:rPr>
                 <w:lang w:val="es-CR"/>
               </w:rPr>
-              <w:t>1/18</w:t>
-            </w:r>
-            <w:r>
-              <w:rPr>
-                <w:lang w:val="es-CR"/>
-              </w:rPr>
-              <w:t>/2014</w:t>
+              <w:t>1/18/2014</w:t>
             </w:r>
           </w:p>
         </w:tc>
@@ -3455,13 +3191,7 @@
               <w:rPr>
                 <w:lang w:val="es-CR"/>
               </w:rPr>
-              <w:t>Creación de servicios web para</w:t>
-            </w:r>
-            <w:r>
-              <w:rPr>
-                <w:lang w:val="es-CR"/>
-              </w:rPr>
-              <w:t xml:space="preserve"> obtener el periodo actual.</w:t>
+              <w:t>Creación de servicios web para obtener el periodo actual.</w:t>
             </w:r>
           </w:p>
           <w:p>
@@ -3480,13 +3210,7 @@
               <w:rPr>
                 <w:lang w:val="es-CR"/>
               </w:rPr>
-              <w:t>Creación de servicios web para</w:t>
-            </w:r>
-            <w:r>
-              <w:rPr>
-                <w:lang w:val="es-CR"/>
-              </w:rPr>
-              <w:t xml:space="preserve"> la obtención de la cita de matrícula.</w:t>
+              <w:t>Creación de servicios web para la obtención de la cita de matrícula.</w:t>
             </w:r>
           </w:p>
           <w:p>
@@ -3528,13 +3252,7 @@
                 <w:lang w:val="es-CR"/>
               </w:rPr>
               <w:lastRenderedPageBreak/>
-              <w:t>1/19</w:t>
-            </w:r>
-            <w:r>
-              <w:rPr>
-                <w:lang w:val="es-CR"/>
-              </w:rPr>
-              <w:t>/2014</w:t>
+              <w:t>1/19/2014</w:t>
             </w:r>
           </w:p>
         </w:tc>
@@ -3584,6 +3302,50 @@
                 <w:lang w:val="es-CR"/>
               </w:rPr>
               <w:t>Corrección a los servicios web.</w:t>
+            </w:r>
+          </w:p>
+          <w:p>
+            <w:pPr>
+              <w:pStyle w:val="ListParagraph"/>
+              <w:numPr>
+                <w:ilvl w:val="0"/>
+                <w:numId w:val="15"/>
+              </w:numPr>
+              <w:cnfStyle w:val="000000000000" w:firstRow="0" w:lastRow="0" w:firstColumn="0" w:lastColumn="0" w:oddVBand="0" w:evenVBand="0" w:oddHBand="0" w:evenHBand="0" w:firstRowFirstColumn="0" w:firstRowLastColumn="0" w:lastRowFirstColumn="0" w:lastRowLastColumn="0"/>
+              <w:rPr>
+                <w:lang w:val="es-CR"/>
+              </w:rPr>
+            </w:pPr>
+            <w:r>
+              <w:rPr>
+                <w:lang w:val="es-CR"/>
+              </w:rPr>
+              <w:t>Creación del servicio web para obtener los grupos de una solicitud especificada.</w:t>
+            </w:r>
+          </w:p>
+          <w:p>
+            <w:pPr>
+              <w:pStyle w:val="ListParagraph"/>
+              <w:numPr>
+                <w:ilvl w:val="0"/>
+                <w:numId w:val="15"/>
+              </w:numPr>
+              <w:cnfStyle w:val="000000000000" w:firstRow="0" w:lastRow="0" w:firstColumn="0" w:lastColumn="0" w:oddVBand="0" w:evenVBand="0" w:oddHBand="0" w:evenHBand="0" w:firstRowFirstColumn="0" w:firstRowLastColumn="0" w:lastRowFirstColumn="0" w:lastRowLastColumn="0"/>
+              <w:rPr>
+                <w:lang w:val="es-CR"/>
+              </w:rPr>
+            </w:pPr>
+            <w:r>
+              <w:rPr>
+                <w:lang w:val="es-CR"/>
+              </w:rPr>
+              <w:t>Creación del servicio web para obtener</w:t>
+            </w:r>
+            <w:r>
+              <w:rPr>
+                <w:lang w:val="es-CR"/>
+              </w:rPr>
+              <w:t xml:space="preserve"> los grupos de un curso.</w:t>
             </w:r>
             <w:bookmarkStart w:id="0" w:name="_GoBack"/>
             <w:bookmarkEnd w:id="0"/>

</xml_diff>